<commit_message>
updated version following revisions
</commit_message>
<xml_diff>
--- a/reports/manuscript_v5_supplementary_information.docx
+++ b/reports/manuscript_v5_supplementary_information.docx
@@ -33719,8 +33719,8 @@
       <w:pPr>
         <w:spacing w:line="480" w:lineRule="auto"/>
         <w:sectPr>
-          <w:footerReference w:type="even" r:id="rId5"/>
-          <w:footerReference w:type="default" r:id="rId6"/>
+          <w:footerReference w:type="even" r:id="rId7"/>
+          <w:footerReference w:type="default" r:id="rId8"/>
           <w:type w:val="oddPage"/>
           <w:pgSz w:w="16838" w:h="11906" w:orient="landscape"/>
           <w:pgMar w:top="1800" w:right="720" w:bottom="1800" w:left="720" w:header="720" w:footer="720" w:gutter="720"/>
@@ -44370,7 +44370,7 @@
                     </pic:cNvPicPr>
                   </pic:nvPicPr>
                   <pic:blipFill>
-                    <a:blip r:embed="rId7"/>
+                    <a:blip r:embed="rId9"/>
                     <a:stretch>
                       <a:fillRect/>
                     </a:stretch>
@@ -44443,7 +44443,7 @@
                     </pic:cNvPicPr>
                   </pic:nvPicPr>
                   <pic:blipFill>
-                    <a:blip r:embed="rId8"/>
+                    <a:blip r:embed="rId10"/>
                     <a:stretch>
                       <a:fillRect/>
                     </a:stretch>
@@ -44538,7 +44538,7 @@
                     </pic:cNvPicPr>
                   </pic:nvPicPr>
                   <pic:blipFill>
-                    <a:blip r:embed="rId9" cstate="print">
+                    <a:blip r:embed="rId11" cstate="print">
                       <a:extLst>
                         <a:ext uri="{28A0092B-C50C-407E-A947-70E740481C1C}">
                           <a14:useLocalDpi xmlns:a14="http://schemas.microsoft.com/office/drawing/2010/main" val="0"/>
@@ -44624,7 +44624,7 @@
                     </pic:cNvPicPr>
                   </pic:nvPicPr>
                   <pic:blipFill>
-                    <a:blip r:embed="rId10"/>
+                    <a:blip r:embed="rId12"/>
                     <a:stretch>
                       <a:fillRect/>
                     </a:stretch>
@@ -44677,7 +44677,7 @@
                     </pic:cNvPicPr>
                   </pic:nvPicPr>
                   <pic:blipFill>
-                    <a:blip r:embed="rId11"/>
+                    <a:blip r:embed="rId13"/>
                     <a:stretch>
                       <a:fillRect/>
                     </a:stretch>
@@ -44746,10 +44746,202 @@
       </w:r>
       <w:bookmarkEnd w:id="6"/>
     </w:p>
-    <w:p/>
+    <w:p>
+      <w:pPr>
+        <w:pStyle w:val="Heading2"/>
+      </w:pPr>
+      <w:r>
+        <w:lastRenderedPageBreak/>
+        <w:t xml:space="preserve">Supplementary Fig </w:t>
+      </w:r>
+      <w:r>
+        <w:t>5</w:t>
+      </w:r>
+    </w:p>
+    <w:p>
+      <w:pPr>
+        <w:pStyle w:val="BodyText"/>
+      </w:pPr>
+      <w:r>
+        <w:rPr>
+          <w:noProof/>
+        </w:rPr>
+        <w:drawing>
+          <wp:inline distT="0" distB="0" distL="0" distR="0" wp14:anchorId="5332D0CC" wp14:editId="0066DE14">
+            <wp:extent cx="6675120" cy="5562600"/>
+            <wp:effectExtent l="0" t="0" r="0" b="0"/>
+            <wp:docPr id="1" name="Picture 1" descr="Diagram&#10;&#10;Description automatically generated"/>
+            <wp:cNvGraphicFramePr>
+              <a:graphicFrameLocks xmlns:a="http://schemas.openxmlformats.org/drawingml/2006/main" noChangeAspect="1"/>
+            </wp:cNvGraphicFramePr>
+            <a:graphic xmlns:a="http://schemas.openxmlformats.org/drawingml/2006/main">
+              <a:graphicData uri="http://schemas.openxmlformats.org/drawingml/2006/picture">
+                <pic:pic xmlns:pic="http://schemas.openxmlformats.org/drawingml/2006/picture">
+                  <pic:nvPicPr>
+                    <pic:cNvPr id="1" name="Picture 1" descr="Diagram&#10;&#10;Description automatically generated"/>
+                    <pic:cNvPicPr>
+                      <a:picLocks noChangeAspect="1" noChangeArrowheads="1"/>
+                    </pic:cNvPicPr>
+                  </pic:nvPicPr>
+                  <pic:blipFill>
+                    <a:blip r:embed="rId14" cstate="print">
+                      <a:extLst>
+                        <a:ext uri="{28A0092B-C50C-407E-A947-70E740481C1C}">
+                          <a14:useLocalDpi xmlns:a14="http://schemas.microsoft.com/office/drawing/2010/main" val="0"/>
+                        </a:ext>
+                      </a:extLst>
+                    </a:blip>
+                    <a:srcRect/>
+                    <a:stretch>
+                      <a:fillRect/>
+                    </a:stretch>
+                  </pic:blipFill>
+                  <pic:spPr bwMode="auto">
+                    <a:xfrm>
+                      <a:off x="0" y="0"/>
+                      <a:ext cx="6675120" cy="5562600"/>
+                    </a:xfrm>
+                    <a:prstGeom prst="rect">
+                      <a:avLst/>
+                    </a:prstGeom>
+                    <a:noFill/>
+                    <a:ln>
+                      <a:noFill/>
+                    </a:ln>
+                  </pic:spPr>
+                </pic:pic>
+              </a:graphicData>
+            </a:graphic>
+          </wp:inline>
+        </w:drawing>
+      </w:r>
+    </w:p>
+    <w:p>
+      <w:pPr>
+        <w:pStyle w:val="ImageCaption"/>
+        <w:spacing w:line="480" w:lineRule="auto"/>
+      </w:pPr>
+      <w:r>
+        <w:t xml:space="preserve">Supplementary Fig </w:t>
+      </w:r>
+      <w:r>
+        <w:t>5</w:t>
+      </w:r>
+      <w:r>
+        <w:t xml:space="preserve">. </w:t>
+      </w:r>
+      <w:r>
+        <w:t>A map of the study region with capital cities and areas discussed in the manuscript highlighted.</w:t>
+      </w:r>
+    </w:p>
+    <w:p>
+      <w:pPr>
+        <w:pStyle w:val="Heading2"/>
+      </w:pPr>
+      <w:r>
+        <w:lastRenderedPageBreak/>
+        <w:t xml:space="preserve">Supplementary Fig </w:t>
+      </w:r>
+      <w:r>
+        <w:t>6</w:t>
+      </w:r>
+    </w:p>
+    <w:p>
+      <w:pPr>
+        <w:pStyle w:val="ImageCaption"/>
+        <w:spacing w:line="480" w:lineRule="auto"/>
+      </w:pPr>
+      <w:r>
+        <w:rPr>
+          <w:noProof/>
+        </w:rPr>
+        <w:drawing>
+          <wp:inline distT="0" distB="0" distL="0" distR="0" wp14:anchorId="768671A3" wp14:editId="46D5CDFB">
+            <wp:extent cx="5029200" cy="7543800"/>
+            <wp:effectExtent l="0" t="0" r="0" b="0"/>
+            <wp:docPr id="2" name="Picture 2" descr="Diagram, engineering drawing&#10;&#10;Description automatically generated"/>
+            <wp:cNvGraphicFramePr>
+              <a:graphicFrameLocks xmlns:a="http://schemas.openxmlformats.org/drawingml/2006/main" noChangeAspect="1"/>
+            </wp:cNvGraphicFramePr>
+            <a:graphic xmlns:a="http://schemas.openxmlformats.org/drawingml/2006/main">
+              <a:graphicData uri="http://schemas.openxmlformats.org/drawingml/2006/picture">
+                <pic:pic xmlns:pic="http://schemas.openxmlformats.org/drawingml/2006/picture">
+                  <pic:nvPicPr>
+                    <pic:cNvPr id="2" name="Picture 2" descr="Diagram, engineering drawing&#10;&#10;Description automatically generated"/>
+                    <pic:cNvPicPr>
+                      <a:picLocks noChangeAspect="1" noChangeArrowheads="1"/>
+                    </pic:cNvPicPr>
+                  </pic:nvPicPr>
+                  <pic:blipFill>
+                    <a:blip r:embed="rId15" cstate="print">
+                      <a:extLst>
+                        <a:ext uri="{28A0092B-C50C-407E-A947-70E740481C1C}">
+                          <a14:useLocalDpi xmlns:a14="http://schemas.microsoft.com/office/drawing/2010/main" val="0"/>
+                        </a:ext>
+                      </a:extLst>
+                    </a:blip>
+                    <a:srcRect/>
+                    <a:stretch>
+                      <a:fillRect/>
+                    </a:stretch>
+                  </pic:blipFill>
+                  <pic:spPr bwMode="auto">
+                    <a:xfrm>
+                      <a:off x="0" y="0"/>
+                      <a:ext cx="5029200" cy="7543800"/>
+                    </a:xfrm>
+                    <a:prstGeom prst="rect">
+                      <a:avLst/>
+                    </a:prstGeom>
+                    <a:noFill/>
+                    <a:ln>
+                      <a:noFill/>
+                    </a:ln>
+                  </pic:spPr>
+                </pic:pic>
+              </a:graphicData>
+            </a:graphic>
+          </wp:inline>
+        </w:drawing>
+      </w:r>
+    </w:p>
+    <w:p>
+      <w:pPr>
+        <w:pStyle w:val="ImageCaption"/>
+        <w:spacing w:line="480" w:lineRule="auto"/>
+      </w:pPr>
+      <w:r>
+        <w:lastRenderedPageBreak/>
+        <w:t xml:space="preserve">Supplementary Fig </w:t>
+      </w:r>
+      <w:r>
+        <w:t>6</w:t>
+      </w:r>
+      <w:r>
+        <w:t>. Locations of detection and non-detection sites for rodent species in West Africa</w:t>
+      </w:r>
+      <w:r>
+        <w:t>.</w:t>
+      </w:r>
+      <w:r>
+        <w:t xml:space="preserve"> Each row corresponds to a single rodent species. L) Presence recorded in GBIF (black points) overlaid on IUCN species range (red-shaded area). R) Detection (purple) and non-detection (orange) from rodent trapping studies overlaid on IUCN species ranges. M. musculus has no IUCN West African range.</w:t>
+      </w:r>
+    </w:p>
+    <w:p>
+      <w:pPr>
+        <w:pStyle w:val="ImageCaption"/>
+        <w:spacing w:line="480" w:lineRule="auto"/>
+      </w:pPr>
+    </w:p>
+    <w:p>
+      <w:pPr>
+        <w:pStyle w:val="ImageCaption"/>
+        <w:spacing w:line="480" w:lineRule="auto"/>
+      </w:pPr>
+    </w:p>
     <w:sectPr>
-      <w:footerReference w:type="even" r:id="rId12"/>
-      <w:footerReference w:type="default" r:id="rId13"/>
+      <w:footerReference w:type="even" r:id="rId16"/>
+      <w:footerReference w:type="default" r:id="rId17"/>
       <w:type w:val="continuous"/>
       <w:pgSz w:w="11952" w:h="16848"/>
       <w:pgMar w:top="1800" w:right="720" w:bottom="1800" w:left="720" w:header="720" w:footer="720" w:gutter="720"/>
@@ -44757,6 +44949,31 @@
     </w:sectPr>
   </w:body>
 </w:document>
+</file>
+
+<file path=word/endnotes.xml><?xml version="1.0" encoding="utf-8"?>
+<w:endnotes xmlns:wpc="http://schemas.microsoft.com/office/word/2010/wordprocessingCanvas" xmlns:cx="http://schemas.microsoft.com/office/drawing/2014/chartex" xmlns:cx1="http://schemas.microsoft.com/office/drawing/2015/9/8/chartex" xmlns:cx2="http://schemas.microsoft.com/office/drawing/2015/10/21/chartex" xmlns:cx3="http://schemas.microsoft.com/office/drawing/2016/5/9/chartex" xmlns:cx4="http://schemas.microsoft.com/office/drawing/2016/5/10/chartex" xmlns:cx5="http://schemas.microsoft.com/office/drawing/2016/5/11/chartex" xmlns:cx6="http://schemas.microsoft.com/office/drawing/2016/5/12/chartex" xmlns:cx7="http://schemas.microsoft.com/office/drawing/2016/5/13/chartex" xmlns:cx8="http://schemas.microsoft.com/office/drawing/2016/5/14/chartex" xmlns:mc="http://schemas.openxmlformats.org/markup-compatibility/2006" xmlns:aink="http://schemas.microsoft.com/office/drawing/2016/ink" xmlns:am3d="http://schemas.microsoft.com/office/drawing/2017/model3d" xmlns:o="urn:schemas-microsoft-com:office:office" xmlns:oel="http://schemas.microsoft.com/office/2019/extlst" xmlns:r="http://schemas.openxmlformats.org/officeDocument/2006/relationships" xmlns:m="http://schemas.openxmlformats.org/officeDocument/2006/math" xmlns:v="urn:schemas-microsoft-com:vml" xmlns:wp14="http://schemas.microsoft.com/office/word/2010/wordprocessingDrawing" xmlns:wp="http://schemas.openxmlformats.org/drawingml/2006/wordprocessingDrawing" xmlns:w10="urn:schemas-microsoft-com:office:word" xmlns:w="http://schemas.openxmlformats.org/wordprocessingml/2006/main" xmlns:w14="http://schemas.microsoft.com/office/word/2010/wordml" xmlns:w15="http://schemas.microsoft.com/office/word/2012/wordml" xmlns:w16cex="http://schemas.microsoft.com/office/word/2018/wordml/cex" xmlns:w16cid="http://schemas.microsoft.com/office/word/2016/wordml/cid" xmlns:w16="http://schemas.microsoft.com/office/word/2018/wordml" xmlns:w16sdtdh="http://schemas.microsoft.com/office/word/2020/wordml/sdtdatahash" xmlns:w16se="http://schemas.microsoft.com/office/word/2015/wordml/symex" xmlns:wpg="http://schemas.microsoft.com/office/word/2010/wordprocessingGroup" xmlns:wpi="http://schemas.microsoft.com/office/word/2010/wordprocessingInk" xmlns:wne="http://schemas.microsoft.com/office/word/2006/wordml" xmlns:wps="http://schemas.microsoft.com/office/word/2010/wordprocessingShape" mc:Ignorable="w14 w15 w16se w16cid w16 w16cex w16sdtdh wp14">
+  <w:endnote w:type="separator" w:id="-1">
+    <w:p>
+      <w:pPr>
+        <w:spacing w:after="0"/>
+      </w:pPr>
+      <w:r>
+        <w:separator/>
+      </w:r>
+    </w:p>
+  </w:endnote>
+  <w:endnote w:type="continuationSeparator" w:id="0">
+    <w:p>
+      <w:pPr>
+        <w:spacing w:after="0"/>
+      </w:pPr>
+      <w:r>
+        <w:continuationSeparator/>
+      </w:r>
+    </w:p>
+  </w:endnote>
+</w:endnotes>
 </file>
 
 <file path=word/footer1.xml><?xml version="1.0" encoding="utf-8"?>
@@ -45017,6 +45234,31 @@
     </w:pPr>
   </w:p>
 </w:ftr>
+</file>
+
+<file path=word/footnotes.xml><?xml version="1.0" encoding="utf-8"?>
+<w:footnotes xmlns:wpc="http://schemas.microsoft.com/office/word/2010/wordprocessingCanvas" xmlns:cx="http://schemas.microsoft.com/office/drawing/2014/chartex" xmlns:cx1="http://schemas.microsoft.com/office/drawing/2015/9/8/chartex" xmlns:cx2="http://schemas.microsoft.com/office/drawing/2015/10/21/chartex" xmlns:cx3="http://schemas.microsoft.com/office/drawing/2016/5/9/chartex" xmlns:cx4="http://schemas.microsoft.com/office/drawing/2016/5/10/chartex" xmlns:cx5="http://schemas.microsoft.com/office/drawing/2016/5/11/chartex" xmlns:cx6="http://schemas.microsoft.com/office/drawing/2016/5/12/chartex" xmlns:cx7="http://schemas.microsoft.com/office/drawing/2016/5/13/chartex" xmlns:cx8="http://schemas.microsoft.com/office/drawing/2016/5/14/chartex" xmlns:mc="http://schemas.openxmlformats.org/markup-compatibility/2006" xmlns:aink="http://schemas.microsoft.com/office/drawing/2016/ink" xmlns:am3d="http://schemas.microsoft.com/office/drawing/2017/model3d" xmlns:o="urn:schemas-microsoft-com:office:office" xmlns:oel="http://schemas.microsoft.com/office/2019/extlst" xmlns:r="http://schemas.openxmlformats.org/officeDocument/2006/relationships" xmlns:m="http://schemas.openxmlformats.org/officeDocument/2006/math" xmlns:v="urn:schemas-microsoft-com:vml" xmlns:wp14="http://schemas.microsoft.com/office/word/2010/wordprocessingDrawing" xmlns:wp="http://schemas.openxmlformats.org/drawingml/2006/wordprocessingDrawing" xmlns:w10="urn:schemas-microsoft-com:office:word" xmlns:w="http://schemas.openxmlformats.org/wordprocessingml/2006/main" xmlns:w14="http://schemas.microsoft.com/office/word/2010/wordml" xmlns:w15="http://schemas.microsoft.com/office/word/2012/wordml" xmlns:w16cex="http://schemas.microsoft.com/office/word/2018/wordml/cex" xmlns:w16cid="http://schemas.microsoft.com/office/word/2016/wordml/cid" xmlns:w16="http://schemas.microsoft.com/office/word/2018/wordml" xmlns:w16sdtdh="http://schemas.microsoft.com/office/word/2020/wordml/sdtdatahash" xmlns:w16se="http://schemas.microsoft.com/office/word/2015/wordml/symex" xmlns:wpg="http://schemas.microsoft.com/office/word/2010/wordprocessingGroup" xmlns:wpi="http://schemas.microsoft.com/office/word/2010/wordprocessingInk" xmlns:wne="http://schemas.microsoft.com/office/word/2006/wordml" xmlns:wps="http://schemas.microsoft.com/office/word/2010/wordprocessingShape" mc:Ignorable="w14 w15 w16se w16cid w16 w16cex w16sdtdh wp14">
+  <w:footnote w:type="separator" w:id="-1">
+    <w:p>
+      <w:pPr>
+        <w:spacing w:after="0"/>
+      </w:pPr>
+      <w:r>
+        <w:separator/>
+      </w:r>
+    </w:p>
+  </w:footnote>
+  <w:footnote w:type="continuationSeparator" w:id="0">
+    <w:p>
+      <w:pPr>
+        <w:spacing w:after="0"/>
+      </w:pPr>
+      <w:r>
+        <w:continuationSeparator/>
+      </w:r>
+    </w:p>
+  </w:footnote>
+</w:footnotes>
 </file>
 
 <file path=word/numbering.xml><?xml version="1.0" encoding="utf-8"?>
@@ -46569,6 +46811,66 @@
       <w:startOverride w:val="1"/>
     </w:lvlOverride>
   </w:num>
+  <w:num w:numId="28" w16cid:durableId="1430660971">
+    <w:abstractNumId w:val="24"/>
+    <w:lvlOverride w:ilvl="0">
+      <w:startOverride w:val="1"/>
+    </w:lvlOverride>
+    <w:lvlOverride w:ilvl="1">
+      <w:startOverride w:val="1"/>
+    </w:lvlOverride>
+    <w:lvlOverride w:ilvl="2">
+      <w:startOverride w:val="1"/>
+    </w:lvlOverride>
+    <w:lvlOverride w:ilvl="3">
+      <w:startOverride w:val="1"/>
+    </w:lvlOverride>
+    <w:lvlOverride w:ilvl="4">
+      <w:startOverride w:val="1"/>
+    </w:lvlOverride>
+    <w:lvlOverride w:ilvl="5">
+      <w:startOverride w:val="1"/>
+    </w:lvlOverride>
+    <w:lvlOverride w:ilvl="6">
+      <w:startOverride w:val="1"/>
+    </w:lvlOverride>
+    <w:lvlOverride w:ilvl="7">
+      <w:startOverride w:val="1"/>
+    </w:lvlOverride>
+    <w:lvlOverride w:ilvl="8">
+      <w:startOverride w:val="1"/>
+    </w:lvlOverride>
+  </w:num>
+  <w:num w:numId="29" w16cid:durableId="2078934814">
+    <w:abstractNumId w:val="24"/>
+    <w:lvlOverride w:ilvl="0">
+      <w:startOverride w:val="1"/>
+    </w:lvlOverride>
+    <w:lvlOverride w:ilvl="1">
+      <w:startOverride w:val="1"/>
+    </w:lvlOverride>
+    <w:lvlOverride w:ilvl="2">
+      <w:startOverride w:val="1"/>
+    </w:lvlOverride>
+    <w:lvlOverride w:ilvl="3">
+      <w:startOverride w:val="1"/>
+    </w:lvlOverride>
+    <w:lvlOverride w:ilvl="4">
+      <w:startOverride w:val="1"/>
+    </w:lvlOverride>
+    <w:lvlOverride w:ilvl="5">
+      <w:startOverride w:val="1"/>
+    </w:lvlOverride>
+    <w:lvlOverride w:ilvl="6">
+      <w:startOverride w:val="1"/>
+    </w:lvlOverride>
+    <w:lvlOverride w:ilvl="7">
+      <w:startOverride w:val="1"/>
+    </w:lvlOverride>
+    <w:lvlOverride w:ilvl="8">
+      <w:startOverride w:val="1"/>
+    </w:lvlOverride>
+  </w:num>
 </w:numbering>
 </file>
 
@@ -47603,7 +47905,7 @@
     <w:rPr>
       <w:sz w:val="24"/>
       <w:szCs w:val="24"/>
-      <w:lang w:val="en-US"/>
+      <w:lang w:val="en-US" w:eastAsia="en-GB"/>
     </w:rPr>
     <w:tblPr>
       <w:tblStyleRowBandSize w:val="1"/>

</xml_diff>